<commit_message>
geändert:       doc/Abgabe_Team_Baka.docx 	geändert:       doc/Annahmen.docx 	geändert:       doc/Definition_of_Done.docx 	geändert:       doc/User_Stories.docx
</commit_message>
<xml_diff>
--- a/doc/Abgabe_Team_Baka.docx
+++ b/doc/Abgabe_Team_Baka.docx
@@ -72,6 +72,22 @@
       </w:pPr>
       <w:r>
         <w:t>Zink, Etienne</w:t>
+      </w:r>
+    </w:p>
+    <w:p/>
+    <w:p>
+      <w:r>
+        <w:t>Repo:</w:t>
+      </w:r>
+    </w:p>
+    <w:p>
+      <w:r>
+        <w:t>Liste der Dokumente:</w:t>
+      </w:r>
+    </w:p>
+    <w:p>
+      <w:r>
+        <w:t>Anleitung zur Ausführung:</w:t>
       </w:r>
     </w:p>
     <w:sectPr>

</xml_diff>